<commit_message>
Added further content to SolarSpark page
</commit_message>
<xml_diff>
--- a/Projects/Thomas Billett CV.docx
+++ b/Projects/Thomas Billett CV.docx
@@ -3427,7 +3427,15 @@
         </w:numPr>
       </w:pPr>
       <w:r>
-        <w:t>Work to strict time constraints (such as items picked per hour) to allow for timely delivery too the customer.</w:t>
+        <w:t xml:space="preserve">Work to strict time constraints (such as items picked per hour) to allow for timely delivery </w:t>
+      </w:r>
+      <w:proofErr w:type="spellStart"/>
+      <w:r>
+        <w:t>too</w:t>
+      </w:r>
+      <w:proofErr w:type="spellEnd"/>
+      <w:r>
+        <w:t xml:space="preserve"> the customer.</w:t>
       </w:r>
     </w:p>
     <w:p>
@@ -4715,8 +4723,20 @@
         <w:ind w:left="0" w:right="0" w:firstLine="0"/>
       </w:pPr>
       <w:r>
-        <w:t>Available upon request.</w:t>
-      </w:r>
+        <w:t>Brian McDonald</w:t>
+      </w:r>
+    </w:p>
+    <w:p>
+      <w:pPr>
+        <w:spacing w:after="0" w:line="259" w:lineRule="auto"/>
+        <w:ind w:left="0" w:right="0" w:firstLine="0"/>
+      </w:pPr>
+    </w:p>
+    <w:p>
+      <w:pPr>
+        <w:spacing w:after="0" w:line="259" w:lineRule="auto"/>
+        <w:ind w:left="0" w:right="0" w:firstLine="0"/>
+      </w:pPr>
       <w:r>
         <w:t xml:space="preserve"> </w:t>
       </w:r>

</xml_diff>